<commit_message>
Updated versions of files
git-svn-id: svn://127.0.0.1/Core@7427 17c802ae-cbca-534c-9e8e-6d19a4926c45
</commit_message>
<xml_diff>
--- a/trunk/doc/readme_nm4500_fix20.docx
+++ b/trunk/doc/readme_nm4500_fix20.docx
@@ -1758,7 +1758,7 @@
                 <w:sz w:val="16"/>
                 <w:szCs w:val="16"/>
               </w:rPr>
-              <w:t>3.4</w:t>
+              <w:t>3.6</w:t>
             </w:r>
           </w:p>
         </w:tc>
@@ -2133,7 +2133,7 @@
                 <w:sz w:val="16"/>
                 <w:szCs w:val="16"/>
               </w:rPr>
-              <w:t>1.0</w:t>
+              <w:t>1.2</w:t>
             </w:r>
           </w:p>
         </w:tc>
@@ -2163,6 +2163,15 @@
                 <w:szCs w:val="16"/>
               </w:rPr>
             </w:pPr>
+            <w:r>
+              <w:rPr>
+                <w:rFonts w:ascii="Calibri" w:hAnsi="Calibri" w:cs="Calibri"/>
+                <w:bCs/>
+                <w:sz w:val="16"/>
+                <w:szCs w:val="16"/>
+              </w:rPr>
+              <w:t>N/A</w:t>
+            </w:r>
           </w:p>
         </w:tc>
       </w:tr>
@@ -2561,6 +2570,26 @@
                 <w:szCs w:val="16"/>
               </w:rPr>
             </w:pPr>
+            <w:r>
+              <w:rPr>
+                <w:rFonts w:ascii="Calibri" w:hAnsi="Calibri" w:cs="Calibri"/>
+                <w:bCs/>
+                <w:sz w:val="16"/>
+                <w:szCs w:val="16"/>
+              </w:rPr>
+              <w:t xml:space="preserve">  </w:t>
+            </w:r>
+            <w:proofErr w:type="spellStart"/>
+            <w:r>
+              <w:rPr>
+                <w:rFonts w:ascii="Calibri" w:hAnsi="Calibri" w:cs="Calibri"/>
+                <w:bCs/>
+                <w:sz w:val="16"/>
+                <w:szCs w:val="16"/>
+              </w:rPr>
+              <w:t>compile_schema.sql</w:t>
+            </w:r>
+            <w:proofErr w:type="spellEnd"/>
           </w:p>
         </w:tc>
         <w:tc>
@@ -2590,6 +2619,15 @@
                 <w:szCs w:val="16"/>
               </w:rPr>
             </w:pPr>
+            <w:r>
+              <w:rPr>
+                <w:rFonts w:ascii="Calibri" w:hAnsi="Calibri" w:cs="Calibri"/>
+                <w:bCs/>
+                <w:sz w:val="16"/>
+                <w:szCs w:val="16"/>
+              </w:rPr>
+              <w:t>2.11</w:t>
+            </w:r>
           </w:p>
         </w:tc>
         <w:tc>
@@ -2618,6 +2656,15 @@
                 <w:szCs w:val="16"/>
               </w:rPr>
             </w:pPr>
+            <w:r>
+              <w:rPr>
+                <w:rFonts w:ascii="Calibri" w:hAnsi="Calibri" w:cs="Calibri"/>
+                <w:bCs/>
+                <w:sz w:val="16"/>
+                <w:szCs w:val="16"/>
+              </w:rPr>
+              <w:t>N/A</w:t>
+            </w:r>
           </w:p>
         </w:tc>
       </w:tr>
@@ -2669,6 +2716,8 @@
           <w:szCs w:val="18"/>
         </w:rPr>
       </w:pPr>
+      <w:bookmarkStart w:id="0" w:name="_GoBack"/>
+      <w:bookmarkEnd w:id="0"/>
     </w:p>
     <w:p>
       <w:pPr>
@@ -5544,8 +5593,6 @@
         </w:rPr>
         <w:t>Compile schema</w:t>
       </w:r>
-      <w:bookmarkStart w:id="0" w:name="_GoBack"/>
-      <w:bookmarkEnd w:id="0"/>
     </w:p>
     <w:p>
       <w:pPr>

</xml_diff>

<commit_message>
Task 0112103 - had to use an earlier version of nm3sdm.pkb due to other untested fixes being included.
git-svn-id: svn://127.0.0.1/Core@7432 17c802ae-cbca-534c-9e8e-6d19a4926c45
</commit_message>
<xml_diff>
--- a/trunk/doc/readme_nm4500_fix20.docx
+++ b/trunk/doc/readme_nm4500_fix20.docx
@@ -1617,8 +1617,19 @@
                 <w:sz w:val="16"/>
                 <w:szCs w:val="16"/>
               </w:rPr>
-              <w:t>2.59</w:t>
+              <w:t>2.5</w:t>
             </w:r>
+            <w:r>
+              <w:rPr>
+                <w:rFonts w:ascii="Calibri" w:hAnsi="Calibri" w:cs="Calibri"/>
+                <w:bCs/>
+                <w:sz w:val="16"/>
+                <w:szCs w:val="16"/>
+              </w:rPr>
+              <w:t>7.1.1</w:t>
+            </w:r>
+            <w:bookmarkStart w:id="0" w:name="_GoBack"/>
+            <w:bookmarkEnd w:id="0"/>
           </w:p>
         </w:tc>
         <w:tc>
@@ -2716,8 +2727,6 @@
           <w:szCs w:val="18"/>
         </w:rPr>
       </w:pPr>
-      <w:bookmarkStart w:id="0" w:name="_GoBack"/>
-      <w:bookmarkEnd w:id="0"/>
     </w:p>
     <w:p>
       <w:pPr>

</xml_diff>